<commit_message>
added update and fix some bugs. updated testplan and testreport
</commit_message>
<xml_diff>
--- a/Documentation/Word/TestPlan.docx
+++ b/Documentation/Word/TestPlan.docx
@@ -1302,6 +1302,7 @@
             <w:tcW w:w="739" w:type="dxa"/>
           </w:tcPr>
           <w:p>
+            <w:bookmarkStart w:id="2" w:name="_Hlk104108957"/>
             <w:r>
               <w:t>ID</w:t>
             </w:r>
@@ -2184,7 +2185,10 @@
           </w:tcPr>
           <w:p>
             <w:r>
-              <w:t>TD5.2</w:t>
+              <w:t>PTD</w:t>
+            </w:r>
+            <w:r>
+              <w:t>-6.1</w:t>
             </w:r>
           </w:p>
         </w:tc>
@@ -2194,7 +2198,7 @@
           </w:tcPr>
           <w:p>
             <w:r>
-              <w:t>PC-5</w:t>
+              <w:t>PC-6</w:t>
             </w:r>
           </w:p>
         </w:tc>
@@ -2204,7 +2208,7 @@
           </w:tcPr>
           <w:p>
             <w:r>
-              <w:t>Register employee with no account</w:t>
+              <w:t>Show all accounts</w:t>
             </w:r>
           </w:p>
         </w:tc>
@@ -2224,10 +2228,7 @@
           </w:tcPr>
           <w:p>
             <w:r>
-              <w:t>TPD</w:t>
-            </w:r>
-            <w:r>
-              <w:t>-8</w:t>
+              <w:t>Click on show all</w:t>
             </w:r>
           </w:p>
         </w:tc>
@@ -2237,7 +2238,15 @@
           </w:tcPr>
           <w:p>
             <w:r>
-              <w:t>No new employee is registered</w:t>
+              <w:t xml:space="preserve">All the </w:t>
+            </w:r>
+            <w:proofErr w:type="spellStart"/>
+            <w:r>
+              <w:t>avaible</w:t>
+            </w:r>
+            <w:proofErr w:type="spellEnd"/>
+            <w:r>
+              <w:t xml:space="preserve"> accounts will be shown</w:t>
             </w:r>
           </w:p>
         </w:tc>
@@ -2258,7 +2267,7 @@
               <w:t>PTD</w:t>
             </w:r>
             <w:r>
-              <w:t>-6.1</w:t>
+              <w:t>-6.2</w:t>
             </w:r>
           </w:p>
         </w:tc>
@@ -2278,7 +2287,7 @@
           </w:tcPr>
           <w:p>
             <w:r>
-              <w:t>Show all accounts</w:t>
+              <w:t>Show all player accounts</w:t>
             </w:r>
           </w:p>
         </w:tc>
@@ -2298,7 +2307,7 @@
           </w:tcPr>
           <w:p>
             <w:r>
-              <w:t>Click on show all</w:t>
+              <w:t>Click on show player accounts</w:t>
             </w:r>
           </w:p>
         </w:tc>
@@ -2308,15 +2317,7 @@
           </w:tcPr>
           <w:p>
             <w:r>
-              <w:t xml:space="preserve">All the </w:t>
-            </w:r>
-            <w:proofErr w:type="spellStart"/>
-            <w:r>
-              <w:t>avaible</w:t>
-            </w:r>
-            <w:proofErr w:type="spellEnd"/>
-            <w:r>
-              <w:t xml:space="preserve"> accounts will be shown</w:t>
+              <w:t>All the player accounts are shown</w:t>
             </w:r>
           </w:p>
         </w:tc>
@@ -2337,7 +2338,7 @@
               <w:t>PTD</w:t>
             </w:r>
             <w:r>
-              <w:t>-6.2</w:t>
+              <w:t>-6.3</w:t>
             </w:r>
           </w:p>
         </w:tc>
@@ -2357,7 +2358,7 @@
           </w:tcPr>
           <w:p>
             <w:r>
-              <w:t>Show all player accounts</w:t>
+              <w:t>Show all Employee accounts</w:t>
             </w:r>
           </w:p>
         </w:tc>
@@ -2377,7 +2378,7 @@
           </w:tcPr>
           <w:p>
             <w:r>
-              <w:t>Click on show player accounts</w:t>
+              <w:t>Click on employee accounts</w:t>
             </w:r>
           </w:p>
         </w:tc>
@@ -2387,7 +2388,7 @@
           </w:tcPr>
           <w:p>
             <w:r>
-              <w:t>All the player accounts are shown</w:t>
+              <w:t>All the employee account are shown</w:t>
             </w:r>
           </w:p>
         </w:tc>
@@ -2408,7 +2409,7 @@
               <w:t>PTD</w:t>
             </w:r>
             <w:r>
-              <w:t>-6.3</w:t>
+              <w:t>-7.1</w:t>
             </w:r>
           </w:p>
         </w:tc>
@@ -2418,7 +2419,7 @@
           </w:tcPr>
           <w:p>
             <w:r>
-              <w:t>PC-6</w:t>
+              <w:t>PC-7</w:t>
             </w:r>
           </w:p>
         </w:tc>
@@ -2428,7 +2429,7 @@
           </w:tcPr>
           <w:p>
             <w:r>
-              <w:t>Show all Employee accounts</w:t>
+              <w:t>Update account</w:t>
             </w:r>
           </w:p>
         </w:tc>
@@ -2448,7 +2449,10 @@
           </w:tcPr>
           <w:p>
             <w:r>
-              <w:t>Click on employee accounts</w:t>
+              <w:t>TPD</w:t>
+            </w:r>
+            <w:r>
+              <w:t>-9</w:t>
             </w:r>
           </w:p>
         </w:tc>
@@ -2458,7 +2462,10 @@
           </w:tcPr>
           <w:p>
             <w:r>
-              <w:t>All the employee account are shown</w:t>
+              <w:t xml:space="preserve">The account is updated with the new </w:t>
+            </w:r>
+            <w:r>
+              <w:t>address</w:t>
             </w:r>
           </w:p>
         </w:tc>
@@ -2479,7 +2486,7 @@
               <w:t>PTD</w:t>
             </w:r>
             <w:r>
-              <w:t>-7.1</w:t>
+              <w:t>-7.2</w:t>
             </w:r>
           </w:p>
         </w:tc>
@@ -2499,7 +2506,7 @@
           </w:tcPr>
           <w:p>
             <w:r>
-              <w:t>Update account</w:t>
+              <w:t>Update account wrong email</w:t>
             </w:r>
           </w:p>
         </w:tc>
@@ -2522,7 +2529,7 @@
               <w:t>TPD</w:t>
             </w:r>
             <w:r>
-              <w:t>-9</w:t>
+              <w:t>-10</w:t>
             </w:r>
           </w:p>
         </w:tc>
@@ -2532,10 +2539,7 @@
           </w:tcPr>
           <w:p>
             <w:r>
-              <w:t xml:space="preserve">The account is updated with the new </w:t>
-            </w:r>
-            <w:r>
-              <w:t>address</w:t>
+              <w:t>The account isn’t updated, and an error message is shown</w:t>
             </w:r>
           </w:p>
         </w:tc>
@@ -2556,7 +2560,7 @@
               <w:t>PTD</w:t>
             </w:r>
             <w:r>
-              <w:t>-7.2</w:t>
+              <w:t>-7.3</w:t>
             </w:r>
           </w:p>
         </w:tc>
@@ -2576,7 +2580,7 @@
           </w:tcPr>
           <w:p>
             <w:r>
-              <w:t>Update account wrong email</w:t>
+              <w:t>Update account with already taken email</w:t>
             </w:r>
           </w:p>
         </w:tc>
@@ -2599,7 +2603,7 @@
               <w:t>TPD</w:t>
             </w:r>
             <w:r>
-              <w:t>-10</w:t>
+              <w:t>-11</w:t>
             </w:r>
           </w:p>
         </w:tc>
@@ -2630,7 +2634,7 @@
               <w:t>PTD</w:t>
             </w:r>
             <w:r>
-              <w:t>-7.3</w:t>
+              <w:t>-8.1</w:t>
             </w:r>
           </w:p>
         </w:tc>
@@ -2640,7 +2644,7 @@
           </w:tcPr>
           <w:p>
             <w:r>
-              <w:t>PC-7</w:t>
+              <w:t>PC-8</w:t>
             </w:r>
           </w:p>
         </w:tc>
@@ -2650,7 +2654,7 @@
           </w:tcPr>
           <w:p>
             <w:r>
-              <w:t>Update account with already taken email</w:t>
+              <w:t>Delete player account</w:t>
             </w:r>
           </w:p>
         </w:tc>
@@ -2673,7 +2677,7 @@
               <w:t>TPD</w:t>
             </w:r>
             <w:r>
-              <w:t>-11</w:t>
+              <w:t>-12</w:t>
             </w:r>
           </w:p>
         </w:tc>
@@ -2683,7 +2687,7 @@
           </w:tcPr>
           <w:p>
             <w:r>
-              <w:t>The account isn’t updated, and an error message is shown</w:t>
+              <w:t>The player is deleted</w:t>
             </w:r>
           </w:p>
         </w:tc>
@@ -2704,7 +2708,7 @@
               <w:t>PTD</w:t>
             </w:r>
             <w:r>
-              <w:t>-8.1</w:t>
+              <w:t>-8.2</w:t>
             </w:r>
           </w:p>
         </w:tc>
@@ -2724,7 +2728,7 @@
           </w:tcPr>
           <w:p>
             <w:r>
-              <w:t>Delete player account</w:t>
+              <w:t>Delete Employee account</w:t>
             </w:r>
           </w:p>
         </w:tc>
@@ -2747,7 +2751,7 @@
               <w:t>TPD</w:t>
             </w:r>
             <w:r>
-              <w:t>-12</w:t>
+              <w:t>-13</w:t>
             </w:r>
           </w:p>
         </w:tc>
@@ -2757,7 +2761,7 @@
           </w:tcPr>
           <w:p>
             <w:r>
-              <w:t>The player is deleted</w:t>
+              <w:t>The employee is deleted</w:t>
             </w:r>
           </w:p>
         </w:tc>
@@ -2773,67 +2777,37 @@
           <w:tcPr>
             <w:tcW w:w="739" w:type="dxa"/>
           </w:tcPr>
-          <w:p>
-            <w:r>
-              <w:t>PTD</w:t>
-            </w:r>
-            <w:r>
-              <w:t>-8.2</w:t>
-            </w:r>
-          </w:p>
+          <w:p/>
         </w:tc>
         <w:tc>
           <w:tcPr>
             <w:tcW w:w="842" w:type="dxa"/>
           </w:tcPr>
-          <w:p>
-            <w:r>
-              <w:t>PC-8</w:t>
-            </w:r>
-          </w:p>
+          <w:p/>
         </w:tc>
         <w:tc>
           <w:tcPr>
             <w:tcW w:w="1294" w:type="dxa"/>
           </w:tcPr>
-          <w:p>
-            <w:r>
-              <w:t>Delete Employee account</w:t>
-            </w:r>
-          </w:p>
+          <w:p/>
         </w:tc>
         <w:tc>
           <w:tcPr>
             <w:tcW w:w="2324" w:type="dxa"/>
           </w:tcPr>
-          <w:p>
-            <w:r>
-              <w:t>Needs to be logged in as an employee/staff account</w:t>
-            </w:r>
-          </w:p>
+          <w:p/>
         </w:tc>
         <w:tc>
           <w:tcPr>
             <w:tcW w:w="1287" w:type="dxa"/>
           </w:tcPr>
-          <w:p>
-            <w:r>
-              <w:t>TPD</w:t>
-            </w:r>
-            <w:r>
-              <w:t>-13</w:t>
-            </w:r>
-          </w:p>
+          <w:p/>
         </w:tc>
         <w:tc>
           <w:tcPr>
             <w:tcW w:w="1294" w:type="dxa"/>
           </w:tcPr>
-          <w:p>
-            <w:r>
-              <w:t>The employee is deleted</w:t>
-            </w:r>
-          </w:p>
+          <w:p/>
         </w:tc>
         <w:tc>
           <w:tcPr>
@@ -2842,50 +2816,7 @@
           <w:p/>
         </w:tc>
       </w:tr>
-      <w:tr>
-        <w:tc>
-          <w:tcPr>
-            <w:tcW w:w="739" w:type="dxa"/>
-          </w:tcPr>
-          <w:p/>
-        </w:tc>
-        <w:tc>
-          <w:tcPr>
-            <w:tcW w:w="842" w:type="dxa"/>
-          </w:tcPr>
-          <w:p/>
-        </w:tc>
-        <w:tc>
-          <w:tcPr>
-            <w:tcW w:w="1294" w:type="dxa"/>
-          </w:tcPr>
-          <w:p/>
-        </w:tc>
-        <w:tc>
-          <w:tcPr>
-            <w:tcW w:w="2324" w:type="dxa"/>
-          </w:tcPr>
-          <w:p/>
-        </w:tc>
-        <w:tc>
-          <w:tcPr>
-            <w:tcW w:w="1287" w:type="dxa"/>
-          </w:tcPr>
-          <w:p/>
-        </w:tc>
-        <w:tc>
-          <w:tcPr>
-            <w:tcW w:w="1294" w:type="dxa"/>
-          </w:tcPr>
-          <w:p/>
-        </w:tc>
-        <w:tc>
-          <w:tcPr>
-            <w:tcW w:w="1282" w:type="dxa"/>
-          </w:tcPr>
-          <w:p/>
-        </w:tc>
-      </w:tr>
+      <w:bookmarkEnd w:id="2"/>
     </w:tbl>
     <w:p/>
     <w:p/>
@@ -3620,6 +3551,7 @@
     <w:rsid w:val="00105EC1"/>
     <w:rsid w:val="002168EA"/>
     <w:rsid w:val="00294C24"/>
+    <w:rsid w:val="005F1783"/>
     <w:rsid w:val="00AF08B5"/>
     <w:rsid w:val="00CA26F9"/>
     <w:rsid w:val="00D20418"/>

</xml_diff>

<commit_message>
testPlan & testReport filled in and updated. Also set tournament classes in folders. With a begining of viewable matches
</commit_message>
<xml_diff>
--- a/Documentation/Word/TestPlan.docx
+++ b/Documentation/Word/TestPlan.docx
@@ -268,7 +268,7 @@
                                   <w:tag w:val=""/>
                                   <w:id w:val="197127006"/>
                                   <w:dataBinding w:prefixMappings="xmlns:ns0='http://schemas.microsoft.com/office/2006/coverPageProps' " w:xpath="/ns0:CoverPageProperties[1]/ns0:PublishDate[1]" w:storeItemID="{55AF091B-3C7A-41E3-B477-F2FDAA23CFDA}"/>
-                                  <w:date w:fullDate="2022-05-09T00:00:00Z">
+                                  <w:date w:fullDate="2022-05-30T00:00:00Z">
                                     <w:dateFormat w:val="d MMMM yyyy"/>
                                     <w:lid w:val="nl-NL"/>
                                     <w:storeMappedDataAs w:val="dateTime"/>
@@ -297,7 +297,7 @@
                                         <w:szCs w:val="28"/>
                                         <w:lang w:val="nl-NL"/>
                                       </w:rPr>
-                                      <w:t>9 mei 2022</w:t>
+                                      <w:t>30 mei 2022</w:t>
                                     </w:r>
                                   </w:p>
                                 </w:sdtContent>
@@ -352,7 +352,7 @@
                             <w:tag w:val=""/>
                             <w:id w:val="197127006"/>
                             <w:dataBinding w:prefixMappings="xmlns:ns0='http://schemas.microsoft.com/office/2006/coverPageProps' " w:xpath="/ns0:CoverPageProperties[1]/ns0:PublishDate[1]" w:storeItemID="{55AF091B-3C7A-41E3-B477-F2FDAA23CFDA}"/>
-                            <w:date w:fullDate="2022-05-09T00:00:00Z">
+                            <w:date w:fullDate="2022-05-30T00:00:00Z">
                               <w:dateFormat w:val="d MMMM yyyy"/>
                               <w:lid w:val="nl-NL"/>
                               <w:storeMappedDataAs w:val="dateTime"/>
@@ -381,7 +381,7 @@
                                   <w:szCs w:val="28"/>
                                   <w:lang w:val="nl-NL"/>
                                 </w:rPr>
-                                <w:t>9 mei 2022</w:t>
+                                <w:t>30 mei 2022</w:t>
                               </w:r>
                             </w:p>
                           </w:sdtContent>
@@ -502,7 +502,9 @@
               <w:tab w:val="right" w:leader="dot" w:pos="9062"/>
             </w:tabs>
             <w:rPr>
+              <w:rFonts w:eastAsiaTheme="minorEastAsia"/>
               <w:noProof/>
+              <w:lang w:eastAsia="en-AU"/>
             </w:rPr>
           </w:pPr>
           <w:r>
@@ -514,7 +516,7 @@
           <w:r>
             <w:fldChar w:fldCharType="separate"/>
           </w:r>
-          <w:hyperlink w:anchor="_Toc103584111" w:history="1">
+          <w:hyperlink w:anchor="_Toc104800302" w:history="1">
             <w:r>
               <w:rPr>
                 <w:rStyle w:val="Hyperlink"/>
@@ -541,7 +543,7 @@
                 <w:noProof/>
                 <w:webHidden/>
               </w:rPr>
-              <w:instrText xml:space="preserve"> PAGEREF _Toc103584111 \h </w:instrText>
+              <w:instrText xml:space="preserve"> PAGEREF _Toc104800302 \h </w:instrText>
             </w:r>
             <w:r>
               <w:rPr>
@@ -562,6 +564,278 @@
                 <w:webHidden/>
               </w:rPr>
               <w:t>2</w:t>
+            </w:r>
+            <w:r>
+              <w:rPr>
+                <w:noProof/>
+                <w:webHidden/>
+              </w:rPr>
+              <w:fldChar w:fldCharType="end"/>
+            </w:r>
+          </w:hyperlink>
+        </w:p>
+        <w:p>
+          <w:pPr>
+            <w:pStyle w:val="Inhopg2"/>
+            <w:tabs>
+              <w:tab w:val="right" w:leader="dot" w:pos="9062"/>
+            </w:tabs>
+            <w:rPr>
+              <w:noProof/>
+            </w:rPr>
+          </w:pPr>
+          <w:hyperlink w:anchor="_Toc104800303" w:history="1">
+            <w:r>
+              <w:rPr>
+                <w:rStyle w:val="Hyperlink"/>
+                <w:noProof/>
+              </w:rPr>
+              <w:t>Tournament test data</w:t>
+            </w:r>
+            <w:r>
+              <w:rPr>
+                <w:noProof/>
+                <w:webHidden/>
+              </w:rPr>
+              <w:tab/>
+            </w:r>
+            <w:r>
+              <w:rPr>
+                <w:noProof/>
+                <w:webHidden/>
+              </w:rPr>
+              <w:fldChar w:fldCharType="begin"/>
+            </w:r>
+            <w:r>
+              <w:rPr>
+                <w:noProof/>
+                <w:webHidden/>
+              </w:rPr>
+              <w:instrText xml:space="preserve"> PAGEREF _Toc104800303 \h </w:instrText>
+            </w:r>
+            <w:r>
+              <w:rPr>
+                <w:noProof/>
+                <w:webHidden/>
+              </w:rPr>
+            </w:r>
+            <w:r>
+              <w:rPr>
+                <w:noProof/>
+                <w:webHidden/>
+              </w:rPr>
+              <w:fldChar w:fldCharType="separate"/>
+            </w:r>
+            <w:r>
+              <w:rPr>
+                <w:noProof/>
+                <w:webHidden/>
+              </w:rPr>
+              <w:t>2</w:t>
+            </w:r>
+            <w:r>
+              <w:rPr>
+                <w:noProof/>
+                <w:webHidden/>
+              </w:rPr>
+              <w:fldChar w:fldCharType="end"/>
+            </w:r>
+          </w:hyperlink>
+        </w:p>
+        <w:p>
+          <w:pPr>
+            <w:pStyle w:val="Inhopg2"/>
+            <w:tabs>
+              <w:tab w:val="right" w:leader="dot" w:pos="9062"/>
+            </w:tabs>
+            <w:rPr>
+              <w:noProof/>
+            </w:rPr>
+          </w:pPr>
+          <w:hyperlink w:anchor="_Toc104800304" w:history="1">
+            <w:r>
+              <w:rPr>
+                <w:rStyle w:val="Hyperlink"/>
+                <w:noProof/>
+              </w:rPr>
+              <w:t>Match test data</w:t>
+            </w:r>
+            <w:r>
+              <w:rPr>
+                <w:noProof/>
+                <w:webHidden/>
+              </w:rPr>
+              <w:tab/>
+            </w:r>
+            <w:r>
+              <w:rPr>
+                <w:noProof/>
+                <w:webHidden/>
+              </w:rPr>
+              <w:fldChar w:fldCharType="begin"/>
+            </w:r>
+            <w:r>
+              <w:rPr>
+                <w:noProof/>
+                <w:webHidden/>
+              </w:rPr>
+              <w:instrText xml:space="preserve"> PAGEREF _Toc104800304 \h </w:instrText>
+            </w:r>
+            <w:r>
+              <w:rPr>
+                <w:noProof/>
+                <w:webHidden/>
+              </w:rPr>
+            </w:r>
+            <w:r>
+              <w:rPr>
+                <w:noProof/>
+                <w:webHidden/>
+              </w:rPr>
+              <w:fldChar w:fldCharType="separate"/>
+            </w:r>
+            <w:r>
+              <w:rPr>
+                <w:noProof/>
+                <w:webHidden/>
+              </w:rPr>
+              <w:t>2</w:t>
+            </w:r>
+            <w:r>
+              <w:rPr>
+                <w:noProof/>
+                <w:webHidden/>
+              </w:rPr>
+              <w:fldChar w:fldCharType="end"/>
+            </w:r>
+          </w:hyperlink>
+        </w:p>
+        <w:p>
+          <w:pPr>
+            <w:pStyle w:val="Inhopg2"/>
+            <w:tabs>
+              <w:tab w:val="right" w:leader="dot" w:pos="9062"/>
+            </w:tabs>
+            <w:rPr>
+              <w:noProof/>
+            </w:rPr>
+          </w:pPr>
+          <w:hyperlink w:anchor="_Toc104800305" w:history="1">
+            <w:r>
+              <w:rPr>
+                <w:rStyle w:val="Hyperlink"/>
+                <w:noProof/>
+              </w:rPr>
+              <w:t>Schedule test data</w:t>
+            </w:r>
+            <w:r>
+              <w:rPr>
+                <w:noProof/>
+                <w:webHidden/>
+              </w:rPr>
+              <w:tab/>
+            </w:r>
+            <w:r>
+              <w:rPr>
+                <w:noProof/>
+                <w:webHidden/>
+              </w:rPr>
+              <w:fldChar w:fldCharType="begin"/>
+            </w:r>
+            <w:r>
+              <w:rPr>
+                <w:noProof/>
+                <w:webHidden/>
+              </w:rPr>
+              <w:instrText xml:space="preserve"> PAGEREF _Toc104800305 \h </w:instrText>
+            </w:r>
+            <w:r>
+              <w:rPr>
+                <w:noProof/>
+                <w:webHidden/>
+              </w:rPr>
+            </w:r>
+            <w:r>
+              <w:rPr>
+                <w:noProof/>
+                <w:webHidden/>
+              </w:rPr>
+              <w:fldChar w:fldCharType="separate"/>
+            </w:r>
+            <w:r>
+              <w:rPr>
+                <w:noProof/>
+                <w:webHidden/>
+              </w:rPr>
+              <w:t>2</w:t>
+            </w:r>
+            <w:r>
+              <w:rPr>
+                <w:noProof/>
+                <w:webHidden/>
+              </w:rPr>
+              <w:fldChar w:fldCharType="end"/>
+            </w:r>
+          </w:hyperlink>
+        </w:p>
+        <w:p>
+          <w:pPr>
+            <w:pStyle w:val="Inhopg2"/>
+            <w:tabs>
+              <w:tab w:val="right" w:leader="dot" w:pos="9062"/>
+            </w:tabs>
+            <w:rPr>
+              <w:noProof/>
+            </w:rPr>
+          </w:pPr>
+          <w:hyperlink w:anchor="_Toc104800306" w:history="1">
+            <w:r>
+              <w:rPr>
+                <w:rStyle w:val="Hyperlink"/>
+                <w:noProof/>
+              </w:rPr>
+              <w:t>Player test data</w:t>
+            </w:r>
+            <w:r>
+              <w:rPr>
+                <w:noProof/>
+                <w:webHidden/>
+              </w:rPr>
+              <w:tab/>
+            </w:r>
+            <w:r>
+              <w:rPr>
+                <w:noProof/>
+                <w:webHidden/>
+              </w:rPr>
+              <w:fldChar w:fldCharType="begin"/>
+            </w:r>
+            <w:r>
+              <w:rPr>
+                <w:noProof/>
+                <w:webHidden/>
+              </w:rPr>
+              <w:instrText xml:space="preserve"> PAGEREF _Toc104800306 \h </w:instrText>
+            </w:r>
+            <w:r>
+              <w:rPr>
+                <w:noProof/>
+                <w:webHidden/>
+              </w:rPr>
+            </w:r>
+            <w:r>
+              <w:rPr>
+                <w:noProof/>
+                <w:webHidden/>
+              </w:rPr>
+              <w:fldChar w:fldCharType="separate"/>
+            </w:r>
+            <w:r>
+              <w:rPr>
+                <w:noProof/>
+                <w:webHidden/>
+              </w:rPr>
+              <w:t>3</w:t>
             </w:r>
             <w:r>
               <w:rPr>
@@ -579,10 +853,12 @@
               <w:tab w:val="right" w:leader="dot" w:pos="9062"/>
             </w:tabs>
             <w:rPr>
+              <w:rFonts w:eastAsiaTheme="minorEastAsia"/>
               <w:noProof/>
+              <w:lang w:eastAsia="en-AU"/>
             </w:rPr>
           </w:pPr>
-          <w:hyperlink w:anchor="_Toc103584112" w:history="1">
+          <w:hyperlink w:anchor="_Toc104800307" w:history="1">
             <w:r>
               <w:rPr>
                 <w:rStyle w:val="Hyperlink"/>
@@ -609,7 +885,7 @@
                 <w:noProof/>
                 <w:webHidden/>
               </w:rPr>
-              <w:instrText xml:space="preserve"> PAGEREF _Toc103584112 \h </w:instrText>
+              <w:instrText xml:space="preserve"> PAGEREF _Toc104800307 \h </w:instrText>
             </w:r>
             <w:r>
               <w:rPr>
@@ -629,7 +905,7 @@
                 <w:noProof/>
                 <w:webHidden/>
               </w:rPr>
-              <w:t>2</w:t>
+              <w:t>5</w:t>
             </w:r>
             <w:r>
               <w:rPr>
@@ -661,7 +937,7 @@
       <w:pPr>
         <w:pStyle w:val="Kop1"/>
       </w:pPr>
-      <w:bookmarkStart w:id="0" w:name="_Toc103584111"/>
+      <w:bookmarkStart w:id="0" w:name="_Toc104800302"/>
       <w:r>
         <w:t>Test Data</w:t>
       </w:r>
@@ -671,78 +947,245 @@
       <w:pPr>
         <w:pStyle w:val="Kop2"/>
       </w:pPr>
+      <w:bookmarkStart w:id="1" w:name="_Toc104800303"/>
       <w:r>
         <w:t>Tournament test data</w:t>
       </w:r>
-    </w:p>
-    <w:p>
-      <w:r>
-        <w:t>Tournament Name: Random</w:t>
-      </w:r>
-      <w:r>
-        <w:t xml:space="preserve"> </w:t>
-      </w:r>
-      <w:r>
-        <w:t>Tournament</w:t>
-      </w:r>
-      <w:r>
-        <w:br/>
-        <w:t>Date 8-9-2023</w:t>
-      </w:r>
-      <w:r>
-        <w:br/>
-        <w:t xml:space="preserve">Location Nowhere stadium </w:t>
-      </w:r>
-      <w:r>
-        <w:br/>
-        <w:t>Min people 14</w:t>
-      </w:r>
-      <w:r>
-        <w:br/>
-        <w:t>Max people 25</w:t>
-      </w:r>
-      <w:r>
-        <w:br/>
-      </w:r>
-      <w:r>
-        <w:t>Type: round-robin</w:t>
-      </w:r>
-    </w:p>
-    <w:p>
-      <w:r>
-        <w:t>Search data: Tournament 1</w:t>
-      </w:r>
+      <w:bookmarkEnd w:id="1"/>
     </w:p>
     <w:p>
       <w:pPr>
-        <w:pStyle w:val="Kop2"/>
+        <w:rPr>
+          <w:b/>
+          <w:bCs/>
+        </w:rPr>
       </w:pPr>
       <w:r>
-        <w:t>Match test data</w:t>
+        <w:rPr>
+          <w:b/>
+          <w:bCs/>
+        </w:rPr>
+        <w:t>TDT-1</w:t>
       </w:r>
     </w:p>
     <w:p>
       <w:r>
-        <w:t>Match 1</w:t>
+        <w:t>Tournament Name: Random</w:t>
       </w:r>
       <w:r>
         <w:br/>
-        <w:t>Player A: 10</w:t>
+      </w:r>
+      <w:r>
+        <w:t>Start</w:t>
+      </w:r>
+      <w:r>
+        <w:t>Date 8-9-2023</w:t>
       </w:r>
       <w:r>
         <w:br/>
-        <w:t>Player B: 21</w:t>
+        <w:t>EndDate 9-9-2023</w:t>
       </w:r>
       <w:r>
         <w:br/>
+        <w:t>Min people 14</w:t>
+      </w:r>
+      <w:r>
+        <w:br/>
+        <w:t>Max people 25</w:t>
+      </w:r>
+      <w:r>
+        <w:br/>
+      </w:r>
+      <w:r>
+        <w:t>Sport</w:t>
+      </w:r>
+      <w:r>
+        <w:t xml:space="preserve">: </w:t>
+      </w:r>
+      <w:r>
+        <w:t>Badminton</w:t>
       </w:r>
     </w:p>
     <w:p>
       <w:pPr>
-        <w:pStyle w:val="Kop2"/>
+        <w:rPr>
+          <w:b/>
+          <w:bCs/>
+        </w:rPr>
       </w:pPr>
       <w:r>
-        <w:t>Schedule test data</w:t>
+        <w:rPr>
+          <w:b/>
+          <w:bCs/>
+        </w:rPr>
+        <w:t>TDT-</w:t>
+      </w:r>
+      <w:r>
+        <w:rPr>
+          <w:b/>
+          <w:bCs/>
+        </w:rPr>
+        <w:t>2</w:t>
+      </w:r>
+    </w:p>
+    <w:p>
+      <w:r>
+        <w:t>Tournament Name: Rand</w:t>
+      </w:r>
+      <w:r>
+        <w:t>0</w:t>
+      </w:r>
+      <w:r>
+        <w:t>m Tournam</w:t>
+      </w:r>
+      <w:r>
+        <w:t>3</w:t>
+      </w:r>
+      <w:r>
+        <w:t>nt</w:t>
+      </w:r>
+      <w:r>
+        <w:br/>
+        <w:t>StartDate 8-9-2023</w:t>
+      </w:r>
+      <w:r>
+        <w:br/>
+        <w:t>EndDate 9-9-2023</w:t>
+      </w:r>
+      <w:r>
+        <w:br/>
+        <w:t>Min people 14</w:t>
+      </w:r>
+      <w:r>
+        <w:br/>
+        <w:t>Max people 25</w:t>
+      </w:r>
+      <w:r>
+        <w:br/>
+        <w:t>Sport: Badminton</w:t>
+      </w:r>
+    </w:p>
+    <w:p>
+      <w:pPr>
+        <w:rPr>
+          <w:b/>
+          <w:bCs/>
+        </w:rPr>
+      </w:pPr>
+      <w:r>
+        <w:rPr>
+          <w:b/>
+          <w:bCs/>
+        </w:rPr>
+        <w:t>TDT-</w:t>
+      </w:r>
+      <w:r>
+        <w:rPr>
+          <w:b/>
+          <w:bCs/>
+        </w:rPr>
+        <w:t>3</w:t>
+      </w:r>
+    </w:p>
+    <w:p>
+      <w:r>
+        <w:t>Tournament Name:</w:t>
+      </w:r>
+      <w:r>
+        <w:t xml:space="preserve"> </w:t>
+      </w:r>
+      <w:proofErr w:type="spellStart"/>
+      <w:r>
+        <w:t>RandyRound</w:t>
+      </w:r>
+      <w:proofErr w:type="spellEnd"/>
+      <w:r>
+        <w:br/>
+      </w:r>
+      <w:r>
+        <w:t>StartDate 8-9-2023</w:t>
+      </w:r>
+      <w:r>
+        <w:br/>
+        <w:t>EndDate 9-9-2023</w:t>
+      </w:r>
+      <w:r>
+        <w:br/>
+        <w:t>Min people 14</w:t>
+      </w:r>
+      <w:r>
+        <w:br/>
+        <w:t>Max people 25</w:t>
+      </w:r>
+      <w:r>
+        <w:br/>
+        <w:t>Sport: Badminton</w:t>
+      </w:r>
+      <w:r>
+        <w:br/>
+        <w:t xml:space="preserve">Status: </w:t>
+      </w:r>
+      <w:r>
+        <w:t>Available</w:t>
+      </w:r>
+    </w:p>
+    <w:p>
+      <w:pPr>
+        <w:rPr>
+          <w:b/>
+          <w:bCs/>
+        </w:rPr>
+      </w:pPr>
+      <w:r>
+        <w:rPr>
+          <w:b/>
+          <w:bCs/>
+        </w:rPr>
+        <w:t>TDT-</w:t>
+      </w:r>
+      <w:r>
+        <w:rPr>
+          <w:b/>
+          <w:bCs/>
+        </w:rPr>
+        <w:t>4</w:t>
+      </w:r>
+    </w:p>
+    <w:p>
+      <w:r>
+        <w:t>Tournament Name: R</w:t>
+      </w:r>
+      <w:proofErr w:type="gramStart"/>
+      <w:r>
+        <w:t>9!ndom</w:t>
+      </w:r>
+      <w:proofErr w:type="gramEnd"/>
+      <w:r>
+        <w:br/>
+        <w:t>StartDate 8-9-2023</w:t>
+      </w:r>
+      <w:r>
+        <w:br/>
+        <w:t>EndDate 9-9-2023</w:t>
+      </w:r>
+      <w:r>
+        <w:br/>
+        <w:t>Min people 14</w:t>
+      </w:r>
+      <w:r>
+        <w:br/>
+        <w:t>Max people 25</w:t>
+      </w:r>
+      <w:r>
+        <w:br/>
+        <w:t>Sport: Badminton</w:t>
+      </w:r>
+      <w:r>
+        <w:br/>
+        <w:t xml:space="preserve">Status: </w:t>
+      </w:r>
+      <w:r>
+        <w:t>Available</w:t>
       </w:r>
     </w:p>
     <w:p/>
@@ -750,9 +1193,48 @@
       <w:pPr>
         <w:pStyle w:val="Kop2"/>
       </w:pPr>
+      <w:bookmarkStart w:id="2" w:name="_Toc104800304"/>
+      <w:r>
+        <w:t>Match test data</w:t>
+      </w:r>
+      <w:bookmarkEnd w:id="2"/>
+    </w:p>
+    <w:p>
+      <w:r>
+        <w:t>Match 1</w:t>
+      </w:r>
+      <w:r>
+        <w:br/>
+        <w:t>Player A: 10</w:t>
+      </w:r>
+      <w:r>
+        <w:br/>
+        <w:t>Player B: 21</w:t>
+      </w:r>
+      <w:r>
+        <w:br/>
+      </w:r>
+    </w:p>
+    <w:p>
+      <w:pPr>
+        <w:pStyle w:val="Kop2"/>
+      </w:pPr>
+      <w:bookmarkStart w:id="3" w:name="_Toc104800305"/>
+      <w:r>
+        <w:t>Schedule test data</w:t>
+      </w:r>
+      <w:bookmarkEnd w:id="3"/>
+    </w:p>
+    <w:p/>
+    <w:p>
+      <w:pPr>
+        <w:pStyle w:val="Kop2"/>
+      </w:pPr>
+      <w:bookmarkStart w:id="4" w:name="_Toc104800306"/>
       <w:r>
         <w:t>Player test data</w:t>
       </w:r>
+      <w:bookmarkEnd w:id="4"/>
     </w:p>
     <w:p>
       <w:pPr>
@@ -983,7 +1465,6 @@
     </w:p>
     <w:p/>
     <w:p>
-      <w:bookmarkStart w:id="1" w:name="_Toc103584112"/>
       <w:r>
         <w:rPr>
           <w:b/>
@@ -1276,10 +1757,19 @@
       <w:pPr>
         <w:pStyle w:val="Kop1"/>
       </w:pPr>
+      <w:bookmarkStart w:id="5" w:name="_Toc104800307"/>
       <w:r>
         <w:t>Test cases</w:t>
       </w:r>
-      <w:bookmarkEnd w:id="1"/>
+      <w:bookmarkEnd w:id="5"/>
+    </w:p>
+    <w:p>
+      <w:pPr>
+        <w:pStyle w:val="Kop2"/>
+      </w:pPr>
+      <w:r>
+        <w:t>Player</w:t>
+      </w:r>
     </w:p>
     <w:tbl>
       <w:tblPr>
@@ -1302,7 +1792,7 @@
             <w:tcW w:w="739" w:type="dxa"/>
           </w:tcPr>
           <w:p>
-            <w:bookmarkStart w:id="2" w:name="_Hlk104108957"/>
+            <w:bookmarkStart w:id="6" w:name="_Hlk104108957"/>
             <w:r>
               <w:t>ID</w:t>
             </w:r>
@@ -2816,9 +3306,944 @@
           <w:p/>
         </w:tc>
       </w:tr>
-      <w:bookmarkEnd w:id="2"/>
+      <w:bookmarkEnd w:id="6"/>
     </w:tbl>
     <w:p/>
+    <w:p>
+      <w:pPr>
+        <w:pStyle w:val="Kop2"/>
+      </w:pPr>
+      <w:r>
+        <w:t>Tournament</w:t>
+      </w:r>
+    </w:p>
+    <w:tbl>
+      <w:tblPr>
+        <w:tblStyle w:val="Tabelraster"/>
+        <w:tblW w:w="0" w:type="auto"/>
+        <w:tblLook w:val="04A0" w:firstRow="1" w:lastRow="0" w:firstColumn="1" w:lastColumn="0" w:noHBand="0" w:noVBand="1"/>
+      </w:tblPr>
+      <w:tblGrid>
+        <w:gridCol w:w="684"/>
+        <w:gridCol w:w="752"/>
+        <w:gridCol w:w="1294"/>
+        <w:gridCol w:w="2078"/>
+        <w:gridCol w:w="1733"/>
+        <w:gridCol w:w="1380"/>
+        <w:gridCol w:w="1141"/>
+      </w:tblGrid>
+      <w:tr>
+        <w:tc>
+          <w:tcPr>
+            <w:tcW w:w="704" w:type="dxa"/>
+          </w:tcPr>
+          <w:p>
+            <w:r>
+              <w:t>ID</w:t>
+            </w:r>
+          </w:p>
+        </w:tc>
+        <w:tc>
+          <w:tcPr>
+            <w:tcW w:w="850" w:type="dxa"/>
+          </w:tcPr>
+          <w:p>
+            <w:r>
+              <w:t>UC</w:t>
+            </w:r>
+          </w:p>
+        </w:tc>
+        <w:tc>
+          <w:tcPr>
+            <w:tcW w:w="1294" w:type="dxa"/>
+          </w:tcPr>
+          <w:p>
+            <w:r>
+              <w:t>Name</w:t>
+            </w:r>
+          </w:p>
+        </w:tc>
+        <w:tc>
+          <w:tcPr>
+            <w:tcW w:w="2392" w:type="dxa"/>
+          </w:tcPr>
+          <w:p>
+            <w:r>
+              <w:t>Pre-condition</w:t>
+            </w:r>
+          </w:p>
+        </w:tc>
+        <w:tc>
+          <w:tcPr>
+            <w:tcW w:w="1276" w:type="dxa"/>
+          </w:tcPr>
+          <w:p>
+            <w:r>
+              <w:t>Test Data</w:t>
+            </w:r>
+          </w:p>
+        </w:tc>
+        <w:tc>
+          <w:tcPr>
+            <w:tcW w:w="1261" w:type="dxa"/>
+          </w:tcPr>
+          <w:p>
+            <w:r>
+              <w:t>Expected result</w:t>
+            </w:r>
+          </w:p>
+        </w:tc>
+        <w:tc>
+          <w:tcPr>
+            <w:tcW w:w="1285" w:type="dxa"/>
+          </w:tcPr>
+          <w:p>
+            <w:r>
+              <w:t>Actual result</w:t>
+            </w:r>
+          </w:p>
+        </w:tc>
+      </w:tr>
+      <w:tr>
+        <w:tc>
+          <w:tcPr>
+            <w:tcW w:w="704" w:type="dxa"/>
+          </w:tcPr>
+          <w:p>
+            <w:r>
+              <w:t>TTD-1</w:t>
+            </w:r>
+          </w:p>
+        </w:tc>
+        <w:tc>
+          <w:tcPr>
+            <w:tcW w:w="850" w:type="dxa"/>
+          </w:tcPr>
+          <w:p>
+            <w:r>
+              <w:t>T</w:t>
+            </w:r>
+            <w:r>
+              <w:t>C</w:t>
+            </w:r>
+            <w:r>
+              <w:t>-1</w:t>
+            </w:r>
+          </w:p>
+        </w:tc>
+        <w:tc>
+          <w:tcPr>
+            <w:tcW w:w="1294" w:type="dxa"/>
+          </w:tcPr>
+          <w:p>
+            <w:r>
+              <w:t>Create tournament with wrong name</w:t>
+            </w:r>
+          </w:p>
+        </w:tc>
+        <w:tc>
+          <w:tcPr>
+            <w:tcW w:w="2392" w:type="dxa"/>
+          </w:tcPr>
+          <w:p>
+            <w:r>
+              <w:t>Be on the adding tournament page and be logged in as employee</w:t>
+            </w:r>
+          </w:p>
+        </w:tc>
+        <w:tc>
+          <w:tcPr>
+            <w:tcW w:w="1276" w:type="dxa"/>
+          </w:tcPr>
+          <w:p>
+            <w:r>
+              <w:t>TDT-1</w:t>
+            </w:r>
+          </w:p>
+        </w:tc>
+        <w:tc>
+          <w:tcPr>
+            <w:tcW w:w="1261" w:type="dxa"/>
+          </w:tcPr>
+          <w:p>
+            <w:r>
+              <w:t>No tournament created</w:t>
+            </w:r>
+          </w:p>
+        </w:tc>
+        <w:tc>
+          <w:tcPr>
+            <w:tcW w:w="1285" w:type="dxa"/>
+          </w:tcPr>
+          <w:p/>
+        </w:tc>
+      </w:tr>
+      <w:tr>
+        <w:tc>
+          <w:tcPr>
+            <w:tcW w:w="704" w:type="dxa"/>
+          </w:tcPr>
+          <w:p>
+            <w:r>
+              <w:t>TTD-1</w:t>
+            </w:r>
+            <w:r>
+              <w:t>.1</w:t>
+            </w:r>
+          </w:p>
+        </w:tc>
+        <w:tc>
+          <w:tcPr>
+            <w:tcW w:w="850" w:type="dxa"/>
+          </w:tcPr>
+          <w:p>
+            <w:r>
+              <w:t>TC-1</w:t>
+            </w:r>
+          </w:p>
+        </w:tc>
+        <w:tc>
+          <w:tcPr>
+            <w:tcW w:w="1294" w:type="dxa"/>
+          </w:tcPr>
+          <w:p>
+            <w:r>
+              <w:t>Create tournament</w:t>
+            </w:r>
+          </w:p>
+        </w:tc>
+        <w:tc>
+          <w:tcPr>
+            <w:tcW w:w="2392" w:type="dxa"/>
+          </w:tcPr>
+          <w:p>
+            <w:r>
+              <w:t>Be on the adding tournament page and be logged in as employee</w:t>
+            </w:r>
+          </w:p>
+        </w:tc>
+        <w:tc>
+          <w:tcPr>
+            <w:tcW w:w="1276" w:type="dxa"/>
+          </w:tcPr>
+          <w:p>
+            <w:r>
+              <w:t>TDT-2</w:t>
+            </w:r>
+          </w:p>
+        </w:tc>
+        <w:tc>
+          <w:tcPr>
+            <w:tcW w:w="1261" w:type="dxa"/>
+          </w:tcPr>
+          <w:p>
+            <w:r>
+              <w:t>Tournament created</w:t>
+            </w:r>
+          </w:p>
+        </w:tc>
+        <w:tc>
+          <w:tcPr>
+            <w:tcW w:w="1285" w:type="dxa"/>
+          </w:tcPr>
+          <w:p/>
+        </w:tc>
+      </w:tr>
+      <w:tr>
+        <w:tc>
+          <w:tcPr>
+            <w:tcW w:w="704" w:type="dxa"/>
+          </w:tcPr>
+          <w:p>
+            <w:r>
+              <w:t>TTD-</w:t>
+            </w:r>
+            <w:r>
+              <w:t>2</w:t>
+            </w:r>
+          </w:p>
+        </w:tc>
+        <w:tc>
+          <w:tcPr>
+            <w:tcW w:w="850" w:type="dxa"/>
+          </w:tcPr>
+          <w:p>
+            <w:r>
+              <w:t>TC-2</w:t>
+            </w:r>
+          </w:p>
+        </w:tc>
+        <w:tc>
+          <w:tcPr>
+            <w:tcW w:w="1294" w:type="dxa"/>
+          </w:tcPr>
+          <w:p>
+            <w:r>
+              <w:t>Read tournament valid</w:t>
+            </w:r>
+          </w:p>
+        </w:tc>
+        <w:tc>
+          <w:tcPr>
+            <w:tcW w:w="2392" w:type="dxa"/>
+          </w:tcPr>
+          <w:p>
+            <w:r>
+              <w:t>Be on the tournament list page</w:t>
+            </w:r>
+          </w:p>
+        </w:tc>
+        <w:tc>
+          <w:tcPr>
+            <w:tcW w:w="1276" w:type="dxa"/>
+          </w:tcPr>
+          <w:p>
+            <w:r>
+              <w:t>Choose Left most tournament</w:t>
+            </w:r>
+          </w:p>
+        </w:tc>
+        <w:tc>
+          <w:tcPr>
+            <w:tcW w:w="1261" w:type="dxa"/>
+          </w:tcPr>
+          <w:p>
+            <w:r>
+              <w:t>Read tournament</w:t>
+            </w:r>
+          </w:p>
+        </w:tc>
+        <w:tc>
+          <w:tcPr>
+            <w:tcW w:w="1285" w:type="dxa"/>
+          </w:tcPr>
+          <w:p/>
+        </w:tc>
+      </w:tr>
+      <w:tr>
+        <w:tc>
+          <w:tcPr>
+            <w:tcW w:w="704" w:type="dxa"/>
+          </w:tcPr>
+          <w:p>
+            <w:r>
+              <w:t>TTD-</w:t>
+            </w:r>
+            <w:r>
+              <w:t>2.</w:t>
+            </w:r>
+            <w:r>
+              <w:t>1</w:t>
+            </w:r>
+          </w:p>
+        </w:tc>
+        <w:tc>
+          <w:tcPr>
+            <w:tcW w:w="850" w:type="dxa"/>
+          </w:tcPr>
+          <w:p>
+            <w:r>
+              <w:t>TC-2</w:t>
+            </w:r>
+          </w:p>
+        </w:tc>
+        <w:tc>
+          <w:tcPr>
+            <w:tcW w:w="1294" w:type="dxa"/>
+          </w:tcPr>
+          <w:p>
+            <w:r>
+              <w:t>Read tournament invalid</w:t>
+            </w:r>
+          </w:p>
+        </w:tc>
+        <w:tc>
+          <w:tcPr>
+            <w:tcW w:w="2392" w:type="dxa"/>
+          </w:tcPr>
+          <w:p>
+            <w:r>
+              <w:t>Be on the tournament list page</w:t>
+            </w:r>
+          </w:p>
+        </w:tc>
+        <w:tc>
+          <w:tcPr>
+            <w:tcW w:w="1276" w:type="dxa"/>
+          </w:tcPr>
+          <w:p>
+            <w:r>
+              <w:t>Add to the URL /</w:t>
+            </w:r>
+            <w:proofErr w:type="spellStart"/>
+            <w:r>
+              <w:t>tournamentInfo</w:t>
+            </w:r>
+            <w:proofErr w:type="spellEnd"/>
+          </w:p>
+        </w:tc>
+        <w:tc>
+          <w:tcPr>
+            <w:tcW w:w="1261" w:type="dxa"/>
+          </w:tcPr>
+          <w:p>
+            <w:r>
+              <w:t>Back to the index page of the tournaments</w:t>
+            </w:r>
+          </w:p>
+        </w:tc>
+        <w:tc>
+          <w:tcPr>
+            <w:tcW w:w="1285" w:type="dxa"/>
+          </w:tcPr>
+          <w:p/>
+        </w:tc>
+      </w:tr>
+      <w:tr>
+        <w:tc>
+          <w:tcPr>
+            <w:tcW w:w="704" w:type="dxa"/>
+          </w:tcPr>
+          <w:p>
+            <w:r>
+              <w:t>TTD-</w:t>
+            </w:r>
+            <w:r>
+              <w:t>3</w:t>
+            </w:r>
+          </w:p>
+        </w:tc>
+        <w:tc>
+          <w:tcPr>
+            <w:tcW w:w="850" w:type="dxa"/>
+          </w:tcPr>
+          <w:p>
+            <w:r>
+              <w:t>TC-3</w:t>
+            </w:r>
+          </w:p>
+        </w:tc>
+        <w:tc>
+          <w:tcPr>
+            <w:tcW w:w="1294" w:type="dxa"/>
+          </w:tcPr>
+          <w:p>
+            <w:r>
+              <w:t>Update tournament valid</w:t>
+            </w:r>
+          </w:p>
+        </w:tc>
+        <w:tc>
+          <w:tcPr>
+            <w:tcW w:w="2392" w:type="dxa"/>
+          </w:tcPr>
+          <w:p>
+            <w:r>
+              <w:t xml:space="preserve">Be on the </w:t>
+            </w:r>
+            <w:r>
+              <w:t>updating</w:t>
+            </w:r>
+            <w:r>
+              <w:t xml:space="preserve"> tournament page and be logged in as employee</w:t>
+            </w:r>
+          </w:p>
+        </w:tc>
+        <w:tc>
+          <w:tcPr>
+            <w:tcW w:w="1276" w:type="dxa"/>
+          </w:tcPr>
+          <w:p>
+            <w:r>
+              <w:t>TDT-</w:t>
+            </w:r>
+            <w:r>
+              <w:t>3</w:t>
+            </w:r>
+          </w:p>
+        </w:tc>
+        <w:tc>
+          <w:tcPr>
+            <w:tcW w:w="1261" w:type="dxa"/>
+          </w:tcPr>
+          <w:p>
+            <w:r>
+              <w:t>Tournament updated</w:t>
+            </w:r>
+          </w:p>
+        </w:tc>
+        <w:tc>
+          <w:tcPr>
+            <w:tcW w:w="1285" w:type="dxa"/>
+          </w:tcPr>
+          <w:p/>
+        </w:tc>
+      </w:tr>
+      <w:tr>
+        <w:tc>
+          <w:tcPr>
+            <w:tcW w:w="704" w:type="dxa"/>
+          </w:tcPr>
+          <w:p>
+            <w:r>
+              <w:t>TTD-</w:t>
+            </w:r>
+            <w:r>
+              <w:t>3.1</w:t>
+            </w:r>
+          </w:p>
+        </w:tc>
+        <w:tc>
+          <w:tcPr>
+            <w:tcW w:w="850" w:type="dxa"/>
+          </w:tcPr>
+          <w:p>
+            <w:r>
+              <w:t>TC-3</w:t>
+            </w:r>
+          </w:p>
+        </w:tc>
+        <w:tc>
+          <w:tcPr>
+            <w:tcW w:w="1294" w:type="dxa"/>
+          </w:tcPr>
+          <w:p>
+            <w:r>
+              <w:t>Update tournament invalid name</w:t>
+            </w:r>
+          </w:p>
+        </w:tc>
+        <w:tc>
+          <w:tcPr>
+            <w:tcW w:w="2392" w:type="dxa"/>
+          </w:tcPr>
+          <w:p>
+            <w:r>
+              <w:t xml:space="preserve">Be on the </w:t>
+            </w:r>
+            <w:r>
+              <w:t>updating</w:t>
+            </w:r>
+            <w:r>
+              <w:t xml:space="preserve"> tournament page and be logged in as employee</w:t>
+            </w:r>
+          </w:p>
+        </w:tc>
+        <w:tc>
+          <w:tcPr>
+            <w:tcW w:w="1276" w:type="dxa"/>
+          </w:tcPr>
+          <w:p>
+            <w:r>
+              <w:t>TDT-</w:t>
+            </w:r>
+            <w:r>
+              <w:t>4</w:t>
+            </w:r>
+          </w:p>
+        </w:tc>
+        <w:tc>
+          <w:tcPr>
+            <w:tcW w:w="1261" w:type="dxa"/>
+          </w:tcPr>
+          <w:p>
+            <w:r>
+              <w:t>Tournament not updated</w:t>
+            </w:r>
+          </w:p>
+        </w:tc>
+        <w:tc>
+          <w:tcPr>
+            <w:tcW w:w="1285" w:type="dxa"/>
+          </w:tcPr>
+          <w:p/>
+        </w:tc>
+      </w:tr>
+      <w:tr>
+        <w:tc>
+          <w:tcPr>
+            <w:tcW w:w="704" w:type="dxa"/>
+          </w:tcPr>
+          <w:p>
+            <w:r>
+              <w:t>TTD-</w:t>
+            </w:r>
+            <w:r>
+              <w:t>4</w:t>
+            </w:r>
+          </w:p>
+        </w:tc>
+        <w:tc>
+          <w:tcPr>
+            <w:tcW w:w="850" w:type="dxa"/>
+          </w:tcPr>
+          <w:p>
+            <w:r>
+              <w:t>TC-4</w:t>
+            </w:r>
+          </w:p>
+        </w:tc>
+        <w:tc>
+          <w:tcPr>
+            <w:tcW w:w="1294" w:type="dxa"/>
+          </w:tcPr>
+          <w:p>
+            <w:r>
+              <w:t>Delete tournament valid</w:t>
+            </w:r>
+          </w:p>
+        </w:tc>
+        <w:tc>
+          <w:tcPr>
+            <w:tcW w:w="2392" w:type="dxa"/>
+          </w:tcPr>
+          <w:p>
+            <w:r>
+              <w:t xml:space="preserve">Be on the </w:t>
+            </w:r>
+            <w:r>
+              <w:t>view</w:t>
+            </w:r>
+            <w:r>
+              <w:t xml:space="preserve"> tournament page and be logged in as employee</w:t>
+            </w:r>
+          </w:p>
+        </w:tc>
+        <w:tc>
+          <w:tcPr>
+            <w:tcW w:w="1276" w:type="dxa"/>
+          </w:tcPr>
+          <w:p>
+            <w:r>
+              <w:t>Click on the most bottom one named “</w:t>
+            </w:r>
+            <w:proofErr w:type="spellStart"/>
+            <w:r>
+              <w:t>Delly</w:t>
+            </w:r>
+            <w:proofErr w:type="spellEnd"/>
+            <w:r>
+              <w:t>”</w:t>
+            </w:r>
+          </w:p>
+        </w:tc>
+        <w:tc>
+          <w:tcPr>
+            <w:tcW w:w="1261" w:type="dxa"/>
+          </w:tcPr>
+          <w:p>
+            <w:r>
+              <w:t>Tournament deleted</w:t>
+            </w:r>
+          </w:p>
+        </w:tc>
+        <w:tc>
+          <w:tcPr>
+            <w:tcW w:w="1285" w:type="dxa"/>
+          </w:tcPr>
+          <w:p/>
+        </w:tc>
+      </w:tr>
+      <w:tr>
+        <w:tc>
+          <w:tcPr>
+            <w:tcW w:w="704" w:type="dxa"/>
+          </w:tcPr>
+          <w:p>
+            <w:r>
+              <w:t>TTD-</w:t>
+            </w:r>
+            <w:r>
+              <w:t>4.1</w:t>
+            </w:r>
+          </w:p>
+        </w:tc>
+        <w:tc>
+          <w:tcPr>
+            <w:tcW w:w="850" w:type="dxa"/>
+          </w:tcPr>
+          <w:p>
+            <w:r>
+              <w:t>TC-4</w:t>
+            </w:r>
+          </w:p>
+        </w:tc>
+        <w:tc>
+          <w:tcPr>
+            <w:tcW w:w="1294" w:type="dxa"/>
+          </w:tcPr>
+          <w:p>
+            <w:r>
+              <w:t>Delete tournament invalid</w:t>
+            </w:r>
+          </w:p>
+        </w:tc>
+        <w:tc>
+          <w:tcPr>
+            <w:tcW w:w="2392" w:type="dxa"/>
+          </w:tcPr>
+          <w:p>
+            <w:r>
+              <w:t>Be on the view tournament page and be logged in as employee</w:t>
+            </w:r>
+          </w:p>
+        </w:tc>
+        <w:tc>
+          <w:tcPr>
+            <w:tcW w:w="1276" w:type="dxa"/>
+          </w:tcPr>
+          <w:p>
+            <w:r>
+              <w:t>Click on one and then click on white space</w:t>
+            </w:r>
+          </w:p>
+        </w:tc>
+        <w:tc>
+          <w:tcPr>
+            <w:tcW w:w="1261" w:type="dxa"/>
+          </w:tcPr>
+          <w:p>
+            <w:r>
+              <w:t>Tournament not deleted</w:t>
+            </w:r>
+          </w:p>
+        </w:tc>
+        <w:tc>
+          <w:tcPr>
+            <w:tcW w:w="1285" w:type="dxa"/>
+          </w:tcPr>
+          <w:p/>
+        </w:tc>
+      </w:tr>
+      <w:tr>
+        <w:tc>
+          <w:tcPr>
+            <w:tcW w:w="704" w:type="dxa"/>
+          </w:tcPr>
+          <w:p>
+            <w:r>
+              <w:t>TTD-</w:t>
+            </w:r>
+            <w:r>
+              <w:t>5</w:t>
+            </w:r>
+          </w:p>
+        </w:tc>
+        <w:tc>
+          <w:tcPr>
+            <w:tcW w:w="850" w:type="dxa"/>
+          </w:tcPr>
+          <w:p>
+            <w:r>
+              <w:t>TC-5</w:t>
+            </w:r>
+          </w:p>
+        </w:tc>
+        <w:tc>
+          <w:tcPr>
+            <w:tcW w:w="1294" w:type="dxa"/>
+          </w:tcPr>
+          <w:p/>
+        </w:tc>
+        <w:tc>
+          <w:tcPr>
+            <w:tcW w:w="2392" w:type="dxa"/>
+          </w:tcPr>
+          <w:p>
+            <w:r>
+              <w:t>Be on the view tournament page and be logged in as employee</w:t>
+            </w:r>
+          </w:p>
+        </w:tc>
+        <w:tc>
+          <w:tcPr>
+            <w:tcW w:w="1276" w:type="dxa"/>
+          </w:tcPr>
+          <w:p>
+            <w:r>
+              <w:t xml:space="preserve">Choose </w:t>
+            </w:r>
+            <w:r>
+              <w:t>Finished</w:t>
+            </w:r>
+          </w:p>
+        </w:tc>
+        <w:tc>
+          <w:tcPr>
+            <w:tcW w:w="1261" w:type="dxa"/>
+          </w:tcPr>
+          <w:p>
+            <w:r>
+              <w:t xml:space="preserve">Shown </w:t>
+            </w:r>
+            <w:r>
+              <w:t>Finished</w:t>
+            </w:r>
+            <w:r>
+              <w:t xml:space="preserve"> </w:t>
+            </w:r>
+            <w:r>
+              <w:t>tournaments</w:t>
+            </w:r>
+          </w:p>
+        </w:tc>
+        <w:tc>
+          <w:tcPr>
+            <w:tcW w:w="1285" w:type="dxa"/>
+          </w:tcPr>
+          <w:p/>
+        </w:tc>
+      </w:tr>
+      <w:tr>
+        <w:tc>
+          <w:tcPr>
+            <w:tcW w:w="704" w:type="dxa"/>
+          </w:tcPr>
+          <w:p>
+            <w:r>
+              <w:t>TTD-</w:t>
+            </w:r>
+            <w:r>
+              <w:t>6</w:t>
+            </w:r>
+          </w:p>
+        </w:tc>
+        <w:tc>
+          <w:tcPr>
+            <w:tcW w:w="850" w:type="dxa"/>
+          </w:tcPr>
+          <w:p>
+            <w:r>
+              <w:t>TC-6</w:t>
+            </w:r>
+          </w:p>
+        </w:tc>
+        <w:tc>
+          <w:tcPr>
+            <w:tcW w:w="1294" w:type="dxa"/>
+          </w:tcPr>
+          <w:p/>
+        </w:tc>
+        <w:tc>
+          <w:tcPr>
+            <w:tcW w:w="2392" w:type="dxa"/>
+          </w:tcPr>
+          <w:p>
+            <w:r>
+              <w:t>Be on the view tournament page and be logged in as employee</w:t>
+            </w:r>
+          </w:p>
+        </w:tc>
+        <w:tc>
+          <w:tcPr>
+            <w:tcW w:w="1276" w:type="dxa"/>
+          </w:tcPr>
+          <w:p>
+            <w:r>
+              <w:t>Choose</w:t>
+            </w:r>
+            <w:r>
+              <w:t xml:space="preserve"> On going</w:t>
+            </w:r>
+          </w:p>
+        </w:tc>
+        <w:tc>
+          <w:tcPr>
+            <w:tcW w:w="1261" w:type="dxa"/>
+          </w:tcPr>
+          <w:p>
+            <w:r>
+              <w:t>Shown</w:t>
+            </w:r>
+            <w:r>
+              <w:t xml:space="preserve"> On going </w:t>
+            </w:r>
+            <w:r>
+              <w:t>tournaments</w:t>
+            </w:r>
+          </w:p>
+        </w:tc>
+        <w:tc>
+          <w:tcPr>
+            <w:tcW w:w="1285" w:type="dxa"/>
+          </w:tcPr>
+          <w:p/>
+        </w:tc>
+      </w:tr>
+      <w:tr>
+        <w:tc>
+          <w:tcPr>
+            <w:tcW w:w="704" w:type="dxa"/>
+          </w:tcPr>
+          <w:p>
+            <w:r>
+              <w:t>TTD-</w:t>
+            </w:r>
+            <w:r>
+              <w:t>7</w:t>
+            </w:r>
+          </w:p>
+        </w:tc>
+        <w:tc>
+          <w:tcPr>
+            <w:tcW w:w="850" w:type="dxa"/>
+          </w:tcPr>
+          <w:p>
+            <w:r>
+              <w:t>TC-7</w:t>
+            </w:r>
+          </w:p>
+        </w:tc>
+        <w:tc>
+          <w:tcPr>
+            <w:tcW w:w="1294" w:type="dxa"/>
+          </w:tcPr>
+          <w:p/>
+        </w:tc>
+        <w:tc>
+          <w:tcPr>
+            <w:tcW w:w="2392" w:type="dxa"/>
+          </w:tcPr>
+          <w:p>
+            <w:r>
+              <w:t>Be on the view tournament page and be logged in as employee</w:t>
+            </w:r>
+          </w:p>
+        </w:tc>
+        <w:tc>
+          <w:tcPr>
+            <w:tcW w:w="1276" w:type="dxa"/>
+          </w:tcPr>
+          <w:p>
+            <w:r>
+              <w:t>Choose</w:t>
+            </w:r>
+            <w:r>
+              <w:t xml:space="preserve"> Available</w:t>
+            </w:r>
+          </w:p>
+        </w:tc>
+        <w:tc>
+          <w:tcPr>
+            <w:tcW w:w="1261" w:type="dxa"/>
+          </w:tcPr>
+          <w:p>
+            <w:r>
+              <w:t>Shown</w:t>
+            </w:r>
+            <w:r>
+              <w:t xml:space="preserve"> Available tournaments</w:t>
+            </w:r>
+          </w:p>
+        </w:tc>
+        <w:tc>
+          <w:tcPr>
+            <w:tcW w:w="1285" w:type="dxa"/>
+          </w:tcPr>
+          <w:p/>
+        </w:tc>
+      </w:tr>
+    </w:tbl>
     <w:p/>
     <w:sectPr>
       <w:pgSz w:w="11906" w:h="16838"/>
@@ -3422,6 +4847,19 @@
       <w:shd w:val="clear" w:color="auto" w:fill="E1DFDD"/>
     </w:rPr>
   </w:style>
+  <w:style w:type="paragraph" w:styleId="Inhopg2">
+    <w:name w:val="toc 2"/>
+    <w:basedOn w:val="Standaard"/>
+    <w:next w:val="Standaard"/>
+    <w:autoRedefine/>
+    <w:uiPriority w:val="39"/>
+    <w:unhideWhenUsed/>
+    <w:rsid w:val="004149E2"/>
+    <w:pPr>
+      <w:spacing w:after="100"/>
+      <w:ind w:left="220"/>
+    </w:pPr>
+  </w:style>
 </w:styles>
 </file>
 
@@ -3554,6 +4992,7 @@
     <w:rsid w:val="005F1783"/>
     <w:rsid w:val="00AF08B5"/>
     <w:rsid w:val="00CA26F9"/>
+    <w:rsid w:val="00CB5A3D"/>
     <w:rsid w:val="00D20418"/>
   </w:rsids>
   <m:mathPr>
@@ -4318,7 +5757,7 @@
 
 <file path=customXml/item1.xml><?xml version="1.0" encoding="utf-8"?>
 <CoverPageProperties xmlns="http://schemas.microsoft.com/office/2006/coverPageProps">
-  <PublishDate>2022-05-09T00:00:00</PublishDate>
+  <PublishDate>2022-05-30T00:00:00</PublishDate>
   <Abstract/>
   <CompanyAddress/>
   <CompanyPhone/>

</xml_diff>

<commit_message>
matches saving and test report done
</commit_message>
<xml_diff>
--- a/Documentation/Word/TestPlan.docx
+++ b/Documentation/Word/TestPlan.docx
@@ -1018,31 +1018,12 @@
           <w:b/>
           <w:bCs/>
         </w:rPr>
-        <w:t>TDT-</w:t>
-      </w:r>
-      <w:r>
-        <w:rPr>
-          <w:b/>
-          <w:bCs/>
-        </w:rPr>
-        <w:t>2</w:t>
+        <w:t>TDT-2</w:t>
       </w:r>
     </w:p>
     <w:p>
       <w:r>
-        <w:t>Tournament Name: Rand</w:t>
-      </w:r>
-      <w:r>
-        <w:t>0</w:t>
-      </w:r>
-      <w:r>
-        <w:t>m Tournam</w:t>
-      </w:r>
-      <w:r>
-        <w:t>3</w:t>
-      </w:r>
-      <w:r>
-        <w:t>nt</w:t>
+        <w:t>Tournament Name: Rand0m Tournam3nt</w:t>
       </w:r>
       <w:r>
         <w:br/>
@@ -1077,14 +1058,7 @@
           <w:b/>
           <w:bCs/>
         </w:rPr>
-        <w:t>TDT-</w:t>
-      </w:r>
-      <w:r>
-        <w:rPr>
-          <w:b/>
-          <w:bCs/>
-        </w:rPr>
-        <w:t>3</w:t>
+        <w:t>TDT-3</w:t>
       </w:r>
     </w:p>
     <w:p>
@@ -1107,7 +1081,14 @@
       </w:r>
       <w:r>
         <w:br/>
-        <w:t>EndDate 9-9-2023</w:t>
+      </w:r>
+      <w:proofErr w:type="spellStart"/>
+      <w:r>
+        <w:t>EndDate</w:t>
+      </w:r>
+      <w:proofErr w:type="spellEnd"/>
+      <w:r>
+        <w:t xml:space="preserve"> 9-9-2023</w:t>
       </w:r>
       <w:r>
         <w:br/>
@@ -1141,25 +1122,13 @@
           <w:b/>
           <w:bCs/>
         </w:rPr>
-        <w:t>TDT-</w:t>
-      </w:r>
-      <w:r>
-        <w:rPr>
-          <w:b/>
-          <w:bCs/>
-        </w:rPr>
-        <w:t>4</w:t>
+        <w:t>TDT-4</w:t>
       </w:r>
     </w:p>
     <w:p>
       <w:r>
-        <w:t>Tournament Name: R</w:t>
-      </w:r>
-      <w:proofErr w:type="gramStart"/>
-      <w:r>
-        <w:t>9!ndom</w:t>
-      </w:r>
-      <w:proofErr w:type="gramEnd"/>
+        <w:t>Tournament Name: R9!ndom</w:t>
+      </w:r>
       <w:r>
         <w:br/>
         <w:t>StartDate 8-9-2023</w:t>
@@ -1219,22 +1188,11 @@
       <w:pPr>
         <w:pStyle w:val="Kop2"/>
       </w:pPr>
-      <w:bookmarkStart w:id="3" w:name="_Toc104800305"/>
-      <w:r>
-        <w:t>Schedule test data</w:t>
+      <w:bookmarkStart w:id="3" w:name="_Toc104800306"/>
+      <w:r>
+        <w:t>Player test data</w:t>
       </w:r>
       <w:bookmarkEnd w:id="3"/>
-    </w:p>
-    <w:p/>
-    <w:p>
-      <w:pPr>
-        <w:pStyle w:val="Kop2"/>
-      </w:pPr>
-      <w:bookmarkStart w:id="4" w:name="_Toc104800306"/>
-      <w:r>
-        <w:t>Player test data</w:t>
-      </w:r>
-      <w:bookmarkEnd w:id="4"/>
     </w:p>
     <w:p>
       <w:pPr>
@@ -1757,11 +1715,11 @@
       <w:pPr>
         <w:pStyle w:val="Kop1"/>
       </w:pPr>
-      <w:bookmarkStart w:id="5" w:name="_Toc104800307"/>
+      <w:bookmarkStart w:id="4" w:name="_Toc104800307"/>
       <w:r>
         <w:t>Test cases</w:t>
       </w:r>
-      <w:bookmarkEnd w:id="5"/>
+      <w:bookmarkEnd w:id="4"/>
     </w:p>
     <w:p>
       <w:pPr>
@@ -1792,7 +1750,7 @@
             <w:tcW w:w="739" w:type="dxa"/>
           </w:tcPr>
           <w:p>
-            <w:bookmarkStart w:id="6" w:name="_Hlk104108957"/>
+            <w:bookmarkStart w:id="5" w:name="_Hlk104108957"/>
             <w:r>
               <w:t>ID</w:t>
             </w:r>
@@ -3306,7 +3264,7 @@
           <w:p/>
         </w:tc>
       </w:tr>
-      <w:bookmarkEnd w:id="6"/>
+      <w:bookmarkEnd w:id="5"/>
     </w:tbl>
     <w:p/>
     <w:p>
@@ -3485,10 +3443,7 @@
           </w:tcPr>
           <w:p>
             <w:r>
-              <w:t>TTD-1</w:t>
-            </w:r>
-            <w:r>
-              <w:t>.1</w:t>
+              <w:t>TTD-1.1</w:t>
             </w:r>
           </w:p>
         </w:tc>
@@ -3556,10 +3511,7 @@
           </w:tcPr>
           <w:p>
             <w:r>
-              <w:t>TTD-</w:t>
-            </w:r>
-            <w:r>
-              <w:t>2</w:t>
+              <w:t>TTD-2</w:t>
             </w:r>
           </w:p>
         </w:tc>
@@ -3627,13 +3579,7 @@
           </w:tcPr>
           <w:p>
             <w:r>
-              <w:t>TTD-</w:t>
-            </w:r>
-            <w:r>
-              <w:t>2.</w:t>
-            </w:r>
-            <w:r>
-              <w:t>1</w:t>
+              <w:t>TTD-2.1</w:t>
             </w:r>
           </w:p>
         </w:tc>
@@ -3706,10 +3652,7 @@
           </w:tcPr>
           <w:p>
             <w:r>
-              <w:t>TTD-</w:t>
-            </w:r>
-            <w:r>
-              <w:t>3</w:t>
+              <w:t>TTD-3</w:t>
             </w:r>
           </w:p>
         </w:tc>
@@ -3739,13 +3682,7 @@
           </w:tcPr>
           <w:p>
             <w:r>
-              <w:t xml:space="preserve">Be on the </w:t>
-            </w:r>
-            <w:r>
-              <w:t>updating</w:t>
-            </w:r>
-            <w:r>
-              <w:t xml:space="preserve"> tournament page and be logged in as employee</w:t>
+              <w:t>Be on the updating tournament page and be logged in as employee</w:t>
             </w:r>
           </w:p>
         </w:tc>
@@ -3786,10 +3723,7 @@
           </w:tcPr>
           <w:p>
             <w:r>
-              <w:t>TTD-</w:t>
-            </w:r>
-            <w:r>
-              <w:t>3.1</w:t>
+              <w:t>TTD-3.1</w:t>
             </w:r>
           </w:p>
         </w:tc>
@@ -3819,13 +3753,7 @@
           </w:tcPr>
           <w:p>
             <w:r>
-              <w:t xml:space="preserve">Be on the </w:t>
-            </w:r>
-            <w:r>
-              <w:t>updating</w:t>
-            </w:r>
-            <w:r>
-              <w:t xml:space="preserve"> tournament page and be logged in as employee</w:t>
+              <w:t>Be on the updating tournament page and be logged in as employee</w:t>
             </w:r>
           </w:p>
         </w:tc>
@@ -3866,10 +3794,7 @@
           </w:tcPr>
           <w:p>
             <w:r>
-              <w:t>TTD-</w:t>
-            </w:r>
-            <w:r>
-              <w:t>4</w:t>
+              <w:t>TTD-4</w:t>
             </w:r>
           </w:p>
         </w:tc>
@@ -3899,13 +3824,7 @@
           </w:tcPr>
           <w:p>
             <w:r>
-              <w:t xml:space="preserve">Be on the </w:t>
-            </w:r>
-            <w:r>
-              <w:t>view</w:t>
-            </w:r>
-            <w:r>
-              <w:t xml:space="preserve"> tournament page and be logged in as employee</w:t>
+              <w:t>Be on the view tournament page and be logged in as employee</w:t>
             </w:r>
           </w:p>
         </w:tc>
@@ -3951,10 +3870,7 @@
           </w:tcPr>
           <w:p>
             <w:r>
-              <w:t>TTD-</w:t>
-            </w:r>
-            <w:r>
-              <w:t>4.1</w:t>
+              <w:t>TTD-4.1</w:t>
             </w:r>
           </w:p>
         </w:tc>
@@ -4022,10 +3938,7 @@
           </w:tcPr>
           <w:p>
             <w:r>
-              <w:t>TTD-</w:t>
-            </w:r>
-            <w:r>
-              <w:t>5</w:t>
+              <w:t>TTD-5</w:t>
             </w:r>
           </w:p>
         </w:tc>
@@ -4077,13 +3990,7 @@
               <w:t xml:space="preserve">Shown </w:t>
             </w:r>
             <w:r>
-              <w:t>Finished</w:t>
-            </w:r>
-            <w:r>
-              <w:t xml:space="preserve"> </w:t>
-            </w:r>
-            <w:r>
-              <w:t>tournaments</w:t>
+              <w:t>Finished tournaments</w:t>
             </w:r>
           </w:p>
         </w:tc>
@@ -4101,10 +4008,7 @@
           </w:tcPr>
           <w:p>
             <w:r>
-              <w:t>TTD-</w:t>
-            </w:r>
-            <w:r>
-              <w:t>6</w:t>
+              <w:t>TTD-6</w:t>
             </w:r>
           </w:p>
         </w:tc>
@@ -4156,10 +4060,7 @@
               <w:t>Shown</w:t>
             </w:r>
             <w:r>
-              <w:t xml:space="preserve"> On going </w:t>
-            </w:r>
-            <w:r>
-              <w:t>tournaments</w:t>
+              <w:t xml:space="preserve"> On going tournaments</w:t>
             </w:r>
           </w:p>
         </w:tc>
@@ -4177,10 +4078,7 @@
           </w:tcPr>
           <w:p>
             <w:r>
-              <w:t>TTD-</w:t>
-            </w:r>
-            <w:r>
-              <w:t>7</w:t>
+              <w:t>TTD-7</w:t>
             </w:r>
           </w:p>
         </w:tc>
@@ -4245,6 +4143,667 @@
       </w:tr>
     </w:tbl>
     <w:p/>
+    <w:p>
+      <w:pPr>
+        <w:pStyle w:val="Kop2"/>
+      </w:pPr>
+      <w:r>
+        <w:t>Schedule &amp; matches</w:t>
+      </w:r>
+    </w:p>
+    <w:tbl>
+      <w:tblPr>
+        <w:tblStyle w:val="Tabelraster"/>
+        <w:tblW w:w="0" w:type="auto"/>
+        <w:tblLook w:val="04A0" w:firstRow="1" w:lastRow="0" w:firstColumn="1" w:lastColumn="0" w:noHBand="0" w:noVBand="1"/>
+      </w:tblPr>
+      <w:tblGrid>
+        <w:gridCol w:w="715"/>
+        <w:gridCol w:w="701"/>
+        <w:gridCol w:w="1266"/>
+        <w:gridCol w:w="2094"/>
+        <w:gridCol w:w="1905"/>
+        <w:gridCol w:w="1266"/>
+        <w:gridCol w:w="1115"/>
+      </w:tblGrid>
+      <w:tr>
+        <w:tc>
+          <w:tcPr>
+            <w:tcW w:w="715" w:type="dxa"/>
+          </w:tcPr>
+          <w:p>
+            <w:r>
+              <w:t>ID</w:t>
+            </w:r>
+          </w:p>
+        </w:tc>
+        <w:tc>
+          <w:tcPr>
+            <w:tcW w:w="701" w:type="dxa"/>
+          </w:tcPr>
+          <w:p>
+            <w:r>
+              <w:t>UC</w:t>
+            </w:r>
+          </w:p>
+        </w:tc>
+        <w:tc>
+          <w:tcPr>
+            <w:tcW w:w="1266" w:type="dxa"/>
+          </w:tcPr>
+          <w:p>
+            <w:r>
+              <w:t>Name</w:t>
+            </w:r>
+          </w:p>
+        </w:tc>
+        <w:tc>
+          <w:tcPr>
+            <w:tcW w:w="2094" w:type="dxa"/>
+          </w:tcPr>
+          <w:p>
+            <w:r>
+              <w:t>Pre-condition</w:t>
+            </w:r>
+          </w:p>
+        </w:tc>
+        <w:tc>
+          <w:tcPr>
+            <w:tcW w:w="1905" w:type="dxa"/>
+          </w:tcPr>
+          <w:p>
+            <w:r>
+              <w:t>Test Data</w:t>
+            </w:r>
+          </w:p>
+        </w:tc>
+        <w:tc>
+          <w:tcPr>
+            <w:tcW w:w="1266" w:type="dxa"/>
+          </w:tcPr>
+          <w:p>
+            <w:r>
+              <w:t>Expected result</w:t>
+            </w:r>
+          </w:p>
+        </w:tc>
+        <w:tc>
+          <w:tcPr>
+            <w:tcW w:w="1115" w:type="dxa"/>
+          </w:tcPr>
+          <w:p>
+            <w:r>
+              <w:t>Actual result</w:t>
+            </w:r>
+          </w:p>
+        </w:tc>
+      </w:tr>
+      <w:tr>
+        <w:tc>
+          <w:tcPr>
+            <w:tcW w:w="715" w:type="dxa"/>
+          </w:tcPr>
+          <w:p>
+            <w:r>
+              <w:t>TSD-1</w:t>
+            </w:r>
+          </w:p>
+        </w:tc>
+        <w:tc>
+          <w:tcPr>
+            <w:tcW w:w="701" w:type="dxa"/>
+          </w:tcPr>
+          <w:p>
+            <w:r>
+              <w:t>SC-1</w:t>
+            </w:r>
+          </w:p>
+        </w:tc>
+        <w:tc>
+          <w:tcPr>
+            <w:tcW w:w="1266" w:type="dxa"/>
+          </w:tcPr>
+          <w:p>
+            <w:r>
+              <w:t>Make schedule</w:t>
+            </w:r>
+          </w:p>
+        </w:tc>
+        <w:tc>
+          <w:tcPr>
+            <w:tcW w:w="2094" w:type="dxa"/>
+          </w:tcPr>
+          <w:p>
+            <w:r>
+              <w:t>Have a tournament available and be logged in as employee and on the schedule page</w:t>
+            </w:r>
+          </w:p>
+        </w:tc>
+        <w:tc>
+          <w:tcPr>
+            <w:tcW w:w="1905" w:type="dxa"/>
+          </w:tcPr>
+          <w:p>
+            <w:r>
+              <w:t>Choose tournament “The tournament”</w:t>
+            </w:r>
+          </w:p>
+        </w:tc>
+        <w:tc>
+          <w:tcPr>
+            <w:tcW w:w="1266" w:type="dxa"/>
+          </w:tcPr>
+          <w:p>
+            <w:r>
+              <w:t>Made a schedule</w:t>
+            </w:r>
+          </w:p>
+        </w:tc>
+        <w:tc>
+          <w:tcPr>
+            <w:tcW w:w="1115" w:type="dxa"/>
+          </w:tcPr>
+          <w:p/>
+        </w:tc>
+      </w:tr>
+      <w:tr>
+        <w:tc>
+          <w:tcPr>
+            <w:tcW w:w="715" w:type="dxa"/>
+          </w:tcPr>
+          <w:p>
+            <w:r>
+              <w:t>TSD-2</w:t>
+            </w:r>
+          </w:p>
+        </w:tc>
+        <w:tc>
+          <w:tcPr>
+            <w:tcW w:w="701" w:type="dxa"/>
+          </w:tcPr>
+          <w:p>
+            <w:r>
+              <w:t>SC-1</w:t>
+            </w:r>
+          </w:p>
+        </w:tc>
+        <w:tc>
+          <w:tcPr>
+            <w:tcW w:w="1266" w:type="dxa"/>
+          </w:tcPr>
+          <w:p>
+            <w:r>
+              <w:t>Make schedule without selecting</w:t>
+            </w:r>
+          </w:p>
+        </w:tc>
+        <w:tc>
+          <w:tcPr>
+            <w:tcW w:w="2094" w:type="dxa"/>
+          </w:tcPr>
+          <w:p>
+            <w:r>
+              <w:t>B</w:t>
+            </w:r>
+            <w:r>
+              <w:t>e logged in as employee and on the schedule page</w:t>
+            </w:r>
+          </w:p>
+        </w:tc>
+        <w:tc>
+          <w:tcPr>
+            <w:tcW w:w="1905" w:type="dxa"/>
+          </w:tcPr>
+          <w:p>
+            <w:r>
+              <w:t>Don’t choose any tournament and just click on make schedule</w:t>
+            </w:r>
+          </w:p>
+        </w:tc>
+        <w:tc>
+          <w:tcPr>
+            <w:tcW w:w="1266" w:type="dxa"/>
+          </w:tcPr>
+          <w:p>
+            <w:r>
+              <w:t>No schedule made</w:t>
+            </w:r>
+          </w:p>
+        </w:tc>
+        <w:tc>
+          <w:tcPr>
+            <w:tcW w:w="1115" w:type="dxa"/>
+          </w:tcPr>
+          <w:p/>
+        </w:tc>
+      </w:tr>
+      <w:tr>
+        <w:tc>
+          <w:tcPr>
+            <w:tcW w:w="715" w:type="dxa"/>
+          </w:tcPr>
+          <w:p>
+            <w:r>
+              <w:t>TMD-1</w:t>
+            </w:r>
+          </w:p>
+        </w:tc>
+        <w:tc>
+          <w:tcPr>
+            <w:tcW w:w="701" w:type="dxa"/>
+          </w:tcPr>
+          <w:p>
+            <w:r>
+              <w:t>RC-1</w:t>
+            </w:r>
+          </w:p>
+        </w:tc>
+        <w:tc>
+          <w:tcPr>
+            <w:tcW w:w="1266" w:type="dxa"/>
+          </w:tcPr>
+          <w:p>
+            <w:r>
+              <w:t>Make valid first win</w:t>
+            </w:r>
+          </w:p>
+        </w:tc>
+        <w:tc>
+          <w:tcPr>
+            <w:tcW w:w="2094" w:type="dxa"/>
+          </w:tcPr>
+          <w:p>
+            <w:r>
+              <w:t xml:space="preserve">Be logged in as employee and on the </w:t>
+            </w:r>
+            <w:r>
+              <w:t>matches</w:t>
+            </w:r>
+            <w:r>
+              <w:t xml:space="preserve"> page</w:t>
+            </w:r>
+          </w:p>
+        </w:tc>
+        <w:tc>
+          <w:tcPr>
+            <w:tcW w:w="1905" w:type="dxa"/>
+          </w:tcPr>
+          <w:p>
+            <w:r>
+              <w:t xml:space="preserve">Select </w:t>
+            </w:r>
+            <w:r>
+              <w:t>tournament “persons” and match</w:t>
+            </w:r>
+            <w:r>
+              <w:br/>
+            </w:r>
+            <w:proofErr w:type="spellStart"/>
+            <w:r>
+              <w:t>PersonA:PersonB</w:t>
+            </w:r>
+            <w:proofErr w:type="spellEnd"/>
+            <w:r>
+              <w:t xml:space="preserve"> (0:0) and make it 21-17</w:t>
+            </w:r>
+          </w:p>
+        </w:tc>
+        <w:tc>
+          <w:tcPr>
+            <w:tcW w:w="1266" w:type="dxa"/>
+          </w:tcPr>
+          <w:p>
+            <w:r>
+              <w:t>Result saved</w:t>
+            </w:r>
+          </w:p>
+        </w:tc>
+        <w:tc>
+          <w:tcPr>
+            <w:tcW w:w="1115" w:type="dxa"/>
+          </w:tcPr>
+          <w:p/>
+        </w:tc>
+      </w:tr>
+      <w:tr>
+        <w:tc>
+          <w:tcPr>
+            <w:tcW w:w="715" w:type="dxa"/>
+          </w:tcPr>
+          <w:p>
+            <w:r>
+              <w:t>TMD-2</w:t>
+            </w:r>
+          </w:p>
+        </w:tc>
+        <w:tc>
+          <w:tcPr>
+            <w:tcW w:w="701" w:type="dxa"/>
+          </w:tcPr>
+          <w:p>
+            <w:r>
+              <w:t>RC-1</w:t>
+            </w:r>
+          </w:p>
+        </w:tc>
+        <w:tc>
+          <w:tcPr>
+            <w:tcW w:w="1266" w:type="dxa"/>
+          </w:tcPr>
+          <w:p>
+            <w:r>
+              <w:t>Make invalid first win</w:t>
+            </w:r>
+          </w:p>
+        </w:tc>
+        <w:tc>
+          <w:tcPr>
+            <w:tcW w:w="2094" w:type="dxa"/>
+          </w:tcPr>
+          <w:p>
+            <w:r>
+              <w:t>Be logged in as employee and on the matches page</w:t>
+            </w:r>
+          </w:p>
+        </w:tc>
+        <w:tc>
+          <w:tcPr>
+            <w:tcW w:w="1905" w:type="dxa"/>
+          </w:tcPr>
+          <w:p>
+            <w:r>
+              <w:t>Select tournament “persons” and match</w:t>
+            </w:r>
+            <w:r>
+              <w:t xml:space="preserve"> </w:t>
+            </w:r>
+            <w:proofErr w:type="spellStart"/>
+            <w:r>
+              <w:t>Person</w:t>
+            </w:r>
+            <w:r>
+              <w:t>C</w:t>
+            </w:r>
+            <w:r>
+              <w:t>:Person</w:t>
+            </w:r>
+            <w:r>
+              <w:t>D</w:t>
+            </w:r>
+            <w:proofErr w:type="spellEnd"/>
+            <w:r>
+              <w:t xml:space="preserve"> </w:t>
+            </w:r>
+            <w:r>
+              <w:t>(0:0)</w:t>
+            </w:r>
+            <w:r>
+              <w:t xml:space="preserve"> and make it 21-20</w:t>
+            </w:r>
+          </w:p>
+        </w:tc>
+        <w:tc>
+          <w:tcPr>
+            <w:tcW w:w="1266" w:type="dxa"/>
+          </w:tcPr>
+          <w:p>
+            <w:r>
+              <w:t>Error given about invalid score</w:t>
+            </w:r>
+          </w:p>
+        </w:tc>
+        <w:tc>
+          <w:tcPr>
+            <w:tcW w:w="1115" w:type="dxa"/>
+          </w:tcPr>
+          <w:p/>
+        </w:tc>
+      </w:tr>
+      <w:tr>
+        <w:tc>
+          <w:tcPr>
+            <w:tcW w:w="715" w:type="dxa"/>
+          </w:tcPr>
+          <w:p>
+            <w:r>
+              <w:t>TMD-3</w:t>
+            </w:r>
+          </w:p>
+        </w:tc>
+        <w:tc>
+          <w:tcPr>
+            <w:tcW w:w="701" w:type="dxa"/>
+          </w:tcPr>
+          <w:p>
+            <w:r>
+              <w:t>RC-1</w:t>
+            </w:r>
+          </w:p>
+        </w:tc>
+        <w:tc>
+          <w:tcPr>
+            <w:tcW w:w="1266" w:type="dxa"/>
+          </w:tcPr>
+          <w:p>
+            <w:r>
+              <w:t>Make invalid last win</w:t>
+            </w:r>
+          </w:p>
+        </w:tc>
+        <w:tc>
+          <w:tcPr>
+            <w:tcW w:w="2094" w:type="dxa"/>
+          </w:tcPr>
+          <w:p>
+            <w:r>
+              <w:t>Be logged in as employee and on the matches page</w:t>
+            </w:r>
+          </w:p>
+        </w:tc>
+        <w:tc>
+          <w:tcPr>
+            <w:tcW w:w="1905" w:type="dxa"/>
+          </w:tcPr>
+          <w:p>
+            <w:r>
+              <w:t>Select tournament “persons” and match</w:t>
+            </w:r>
+            <w:r>
+              <w:t xml:space="preserve"> </w:t>
+            </w:r>
+            <w:proofErr w:type="spellStart"/>
+            <w:r>
+              <w:t>Person</w:t>
+            </w:r>
+            <w:r>
+              <w:t>F</w:t>
+            </w:r>
+            <w:r>
+              <w:t>:Person</w:t>
+            </w:r>
+            <w:r>
+              <w:t>G</w:t>
+            </w:r>
+            <w:proofErr w:type="spellEnd"/>
+            <w:r>
+              <w:t xml:space="preserve"> (0:0)</w:t>
+            </w:r>
+            <w:r>
+              <w:t xml:space="preserve"> and make it 21-30</w:t>
+            </w:r>
+          </w:p>
+        </w:tc>
+        <w:tc>
+          <w:tcPr>
+            <w:tcW w:w="1266" w:type="dxa"/>
+          </w:tcPr>
+          <w:p>
+            <w:r>
+              <w:t>Error given about invalid score</w:t>
+            </w:r>
+          </w:p>
+        </w:tc>
+        <w:tc>
+          <w:tcPr>
+            <w:tcW w:w="1115" w:type="dxa"/>
+          </w:tcPr>
+          <w:p/>
+        </w:tc>
+      </w:tr>
+      <w:tr>
+        <w:tc>
+          <w:tcPr>
+            <w:tcW w:w="715" w:type="dxa"/>
+          </w:tcPr>
+          <w:p>
+            <w:r>
+              <w:t>TMD-4</w:t>
+            </w:r>
+          </w:p>
+        </w:tc>
+        <w:tc>
+          <w:tcPr>
+            <w:tcW w:w="701" w:type="dxa"/>
+          </w:tcPr>
+          <w:p>
+            <w:r>
+              <w:t>RC-2</w:t>
+            </w:r>
+          </w:p>
+        </w:tc>
+        <w:tc>
+          <w:tcPr>
+            <w:tcW w:w="1266" w:type="dxa"/>
+          </w:tcPr>
+          <w:p>
+            <w:r>
+              <w:t>See matches without selecting</w:t>
+            </w:r>
+          </w:p>
+        </w:tc>
+        <w:tc>
+          <w:tcPr>
+            <w:tcW w:w="2094" w:type="dxa"/>
+          </w:tcPr>
+          <w:p>
+            <w:r>
+              <w:t>Be logged in as employee and on the matches page</w:t>
+            </w:r>
+          </w:p>
+        </w:tc>
+        <w:tc>
+          <w:tcPr>
+            <w:tcW w:w="1905" w:type="dxa"/>
+          </w:tcPr>
+          <w:p>
+            <w:r>
+              <w:t>Click on the button load without selecting anything</w:t>
+            </w:r>
+          </w:p>
+        </w:tc>
+        <w:tc>
+          <w:tcPr>
+            <w:tcW w:w="1266" w:type="dxa"/>
+          </w:tcPr>
+          <w:p>
+            <w:r>
+              <w:t>Nothing is shown</w:t>
+            </w:r>
+          </w:p>
+        </w:tc>
+        <w:tc>
+          <w:tcPr>
+            <w:tcW w:w="1115" w:type="dxa"/>
+          </w:tcPr>
+          <w:p/>
+        </w:tc>
+      </w:tr>
+      <w:tr>
+        <w:tc>
+          <w:tcPr>
+            <w:tcW w:w="715" w:type="dxa"/>
+          </w:tcPr>
+          <w:p>
+            <w:r>
+              <w:t>TMD-5</w:t>
+            </w:r>
+          </w:p>
+        </w:tc>
+        <w:tc>
+          <w:tcPr>
+            <w:tcW w:w="701" w:type="dxa"/>
+          </w:tcPr>
+          <w:p>
+            <w:r>
+              <w:t>RC-2</w:t>
+            </w:r>
+          </w:p>
+        </w:tc>
+        <w:tc>
+          <w:tcPr>
+            <w:tcW w:w="1266" w:type="dxa"/>
+          </w:tcPr>
+          <w:p>
+            <w:r>
+              <w:t>See matches with selecting</w:t>
+            </w:r>
+          </w:p>
+        </w:tc>
+        <w:tc>
+          <w:tcPr>
+            <w:tcW w:w="2094" w:type="dxa"/>
+          </w:tcPr>
+          <w:p>
+            <w:r>
+              <w:t>Be logged in as employee and on the matches page</w:t>
+            </w:r>
+          </w:p>
+        </w:tc>
+        <w:tc>
+          <w:tcPr>
+            <w:tcW w:w="1905" w:type="dxa"/>
+          </w:tcPr>
+          <w:p>
+            <w:r>
+              <w:t>Click on the button load with selecting tournament “</w:t>
+            </w:r>
+            <w:proofErr w:type="spellStart"/>
+            <w:r>
+              <w:t>BadmintonRobin</w:t>
+            </w:r>
+            <w:proofErr w:type="spellEnd"/>
+            <w:r>
+              <w:t>”</w:t>
+            </w:r>
+          </w:p>
+        </w:tc>
+        <w:tc>
+          <w:tcPr>
+            <w:tcW w:w="1266" w:type="dxa"/>
+          </w:tcPr>
+          <w:p>
+            <w:r>
+              <w:t>The matches are loaded</w:t>
+            </w:r>
+          </w:p>
+        </w:tc>
+        <w:tc>
+          <w:tcPr>
+            <w:tcW w:w="1115" w:type="dxa"/>
+          </w:tcPr>
+          <w:p/>
+        </w:tc>
+      </w:tr>
+    </w:tbl>
+    <w:p/>
+    <w:p>
+      <w:pPr>
+        <w:pStyle w:val="Kop2"/>
+      </w:pPr>
+      <w:r>
+        <w:t xml:space="preserve">Leader board </w:t>
+      </w:r>
+    </w:p>
     <w:sectPr>
       <w:pgSz w:w="11906" w:h="16838"/>
       <w:pgMar w:top="1417" w:right="1417" w:bottom="1417" w:left="1417" w:header="708" w:footer="708" w:gutter="0"/>
@@ -4990,6 +5549,7 @@
     <w:rsid w:val="002168EA"/>
     <w:rsid w:val="00294C24"/>
     <w:rsid w:val="005F1783"/>
+    <w:rsid w:val="006F7AB6"/>
     <w:rsid w:val="00AF08B5"/>
     <w:rsid w:val="00CA26F9"/>
     <w:rsid w:val="00CB5A3D"/>

</xml_diff>